<commit_message>
Aula de k6, jest e testes
</commit_message>
<xml_diff>
--- a/Checkpoint4.docx
+++ b/Checkpoint4.docx
@@ -117,6 +117,7 @@
       </w:pPr>
       <w:r>
         <w:rPr>
+          <w:noProof/>
           <w:lang w:val="pt-BR"/>
         </w:rPr>
         <w:drawing>
@@ -184,6 +185,7 @@
       </w:pPr>
       <w:r>
         <w:rPr>
+          <w:noProof/>
           <w:lang w:val="pt-BR"/>
         </w:rPr>
         <w:lastRenderedPageBreak/>
@@ -239,6 +241,7 @@
       </w:pPr>
       <w:r>
         <w:rPr>
+          <w:noProof/>
           <w:lang w:val="pt-BR"/>
         </w:rPr>
         <w:drawing>
@@ -293,6 +296,7 @@
       </w:pPr>
       <w:r>
         <w:rPr>
+          <w:noProof/>
           <w:lang w:val="pt-BR"/>
         </w:rPr>
         <w:lastRenderedPageBreak/>
@@ -348,6 +352,7 @@
       </w:pPr>
       <w:r>
         <w:rPr>
+          <w:noProof/>
           <w:lang w:val="pt-BR"/>
         </w:rPr>
         <w:drawing>
@@ -402,6 +407,7 @@
       </w:pPr>
       <w:r>
         <w:rPr>
+          <w:noProof/>
           <w:lang w:val="pt-BR"/>
         </w:rPr>
         <w:lastRenderedPageBreak/>
@@ -430,6 +436,511 @@
                     <a:xfrm>
                       <a:off x="0" y="0"/>
                       <a:ext cx="5943600" cy="4257675"/>
+                    </a:xfrm>
+                    <a:prstGeom prst="rect">
+                      <a:avLst/>
+                    </a:prstGeom>
+                  </pic:spPr>
+                </pic:pic>
+              </a:graphicData>
+            </a:graphic>
+          </wp:inline>
+        </w:drawing>
+      </w:r>
+    </w:p>
+    <w:p>
+      <w:pPr>
+        <w:rPr>
+          <w:lang w:val="pt-BR"/>
+        </w:rPr>
+      </w:pPr>
+    </w:p>
+    <w:p>
+      <w:pPr>
+        <w:rPr>
+          <w:lang w:val="pt-BR"/>
+        </w:rPr>
+      </w:pPr>
+      <w:r>
+        <w:rPr>
+          <w:lang w:val="pt-BR"/>
+        </w:rPr>
+        <w:t xml:space="preserve">Teste K6 usando a </w:t>
+      </w:r>
+      <w:proofErr w:type="spellStart"/>
+      <w:r>
+        <w:rPr>
+          <w:lang w:val="pt-BR"/>
+        </w:rPr>
+        <w:t>url</w:t>
+      </w:r>
+      <w:proofErr w:type="spellEnd"/>
+      <w:r>
+        <w:rPr>
+          <w:lang w:val="pt-BR"/>
+        </w:rPr>
+        <w:t xml:space="preserve"> de testes do k6</w:t>
+      </w:r>
+    </w:p>
+    <w:p>
+      <w:pPr>
+        <w:rPr>
+          <w:lang w:val="pt-BR"/>
+        </w:rPr>
+      </w:pPr>
+    </w:p>
+    <w:p>
+      <w:pPr>
+        <w:rPr>
+          <w:lang w:val="pt-BR"/>
+        </w:rPr>
+      </w:pPr>
+      <w:r>
+        <w:rPr>
+          <w:lang w:val="pt-BR"/>
+        </w:rPr>
+        <w:t>Teste básico</w:t>
+      </w:r>
+    </w:p>
+    <w:p>
+      <w:pPr>
+        <w:rPr>
+          <w:lang w:val="pt-BR"/>
+        </w:rPr>
+      </w:pPr>
+      <w:r>
+        <w:rPr>
+          <w:lang w:val="pt-BR"/>
+        </w:rPr>
+        <w:lastRenderedPageBreak/>
+        <w:drawing>
+          <wp:inline distT="0" distB="0" distL="0" distR="0" wp14:anchorId="2582E1C5" wp14:editId="1FCC1DDB">
+            <wp:extent cx="5943600" cy="4221480"/>
+            <wp:effectExtent l="0" t="0" r="0" b="7620"/>
+            <wp:docPr id="7" name="Picture 7"/>
+            <wp:cNvGraphicFramePr>
+              <a:graphicFrameLocks xmlns:a="http://schemas.openxmlformats.org/drawingml/2006/main" noChangeAspect="1"/>
+            </wp:cNvGraphicFramePr>
+            <a:graphic xmlns:a="http://schemas.openxmlformats.org/drawingml/2006/main">
+              <a:graphicData uri="http://schemas.openxmlformats.org/drawingml/2006/picture">
+                <pic:pic xmlns:pic="http://schemas.openxmlformats.org/drawingml/2006/picture">
+                  <pic:nvPicPr>
+                    <pic:cNvPr id="1" name=""/>
+                    <pic:cNvPicPr/>
+                  </pic:nvPicPr>
+                  <pic:blipFill>
+                    <a:blip r:embed="rId10"/>
+                    <a:stretch>
+                      <a:fillRect/>
+                    </a:stretch>
+                  </pic:blipFill>
+                  <pic:spPr>
+                    <a:xfrm>
+                      <a:off x="0" y="0"/>
+                      <a:ext cx="5943600" cy="4221480"/>
+                    </a:xfrm>
+                    <a:prstGeom prst="rect">
+                      <a:avLst/>
+                    </a:prstGeom>
+                  </pic:spPr>
+                </pic:pic>
+              </a:graphicData>
+            </a:graphic>
+          </wp:inline>
+        </w:drawing>
+      </w:r>
+    </w:p>
+    <w:p>
+      <w:pPr>
+        <w:rPr>
+          <w:lang w:val="pt-BR"/>
+        </w:rPr>
+      </w:pPr>
+    </w:p>
+    <w:p>
+      <w:pPr>
+        <w:rPr>
+          <w:lang w:val="pt-BR"/>
+        </w:rPr>
+      </w:pPr>
+      <w:r>
+        <w:rPr>
+          <w:lang w:val="pt-BR"/>
+        </w:rPr>
+        <w:t xml:space="preserve">Teste K6 de 30 segundos com 10 </w:t>
+      </w:r>
+      <w:proofErr w:type="spellStart"/>
+      <w:r>
+        <w:rPr>
+          <w:lang w:val="pt-BR"/>
+        </w:rPr>
+        <w:t>VUs</w:t>
+      </w:r>
+      <w:proofErr w:type="spellEnd"/>
+    </w:p>
+    <w:p>
+      <w:pPr>
+        <w:rPr>
+          <w:lang w:val="pt-BR"/>
+        </w:rPr>
+      </w:pPr>
+      <w:r>
+        <w:rPr>
+          <w:lang w:val="pt-BR"/>
+        </w:rPr>
+        <w:lastRenderedPageBreak/>
+        <w:drawing>
+          <wp:inline distT="0" distB="0" distL="0" distR="0" wp14:anchorId="74E01C3E" wp14:editId="2BD5D8E5">
+            <wp:extent cx="5943600" cy="4861560"/>
+            <wp:effectExtent l="0" t="0" r="0" b="0"/>
+            <wp:docPr id="8" name="Picture 8"/>
+            <wp:cNvGraphicFramePr>
+              <a:graphicFrameLocks xmlns:a="http://schemas.openxmlformats.org/drawingml/2006/main" noChangeAspect="1"/>
+            </wp:cNvGraphicFramePr>
+            <a:graphic xmlns:a="http://schemas.openxmlformats.org/drawingml/2006/main">
+              <a:graphicData uri="http://schemas.openxmlformats.org/drawingml/2006/picture">
+                <pic:pic xmlns:pic="http://schemas.openxmlformats.org/drawingml/2006/picture">
+                  <pic:nvPicPr>
+                    <pic:cNvPr id="1" name=""/>
+                    <pic:cNvPicPr/>
+                  </pic:nvPicPr>
+                  <pic:blipFill>
+                    <a:blip r:embed="rId11"/>
+                    <a:stretch>
+                      <a:fillRect/>
+                    </a:stretch>
+                  </pic:blipFill>
+                  <pic:spPr>
+                    <a:xfrm>
+                      <a:off x="0" y="0"/>
+                      <a:ext cx="5943600" cy="4861560"/>
+                    </a:xfrm>
+                    <a:prstGeom prst="rect">
+                      <a:avLst/>
+                    </a:prstGeom>
+                  </pic:spPr>
+                </pic:pic>
+              </a:graphicData>
+            </a:graphic>
+          </wp:inline>
+        </w:drawing>
+      </w:r>
+    </w:p>
+    <w:p>
+      <w:pPr>
+        <w:rPr>
+          <w:lang w:val="pt-BR"/>
+        </w:rPr>
+      </w:pPr>
+    </w:p>
+    <w:p>
+      <w:pPr>
+        <w:rPr>
+          <w:lang w:val="pt-BR"/>
+        </w:rPr>
+      </w:pPr>
+      <w:r>
+        <w:rPr>
+          <w:lang w:val="pt-BR"/>
+        </w:rPr>
+        <w:drawing>
+          <wp:inline distT="0" distB="0" distL="0" distR="0" wp14:anchorId="31A33B66" wp14:editId="494BDBCD">
+            <wp:extent cx="5943600" cy="1457325"/>
+            <wp:effectExtent l="0" t="0" r="0" b="9525"/>
+            <wp:docPr id="9" name="Picture 9"/>
+            <wp:cNvGraphicFramePr>
+              <a:graphicFrameLocks xmlns:a="http://schemas.openxmlformats.org/drawingml/2006/main" noChangeAspect="1"/>
+            </wp:cNvGraphicFramePr>
+            <a:graphic xmlns:a="http://schemas.openxmlformats.org/drawingml/2006/main">
+              <a:graphicData uri="http://schemas.openxmlformats.org/drawingml/2006/picture">
+                <pic:pic xmlns:pic="http://schemas.openxmlformats.org/drawingml/2006/picture">
+                  <pic:nvPicPr>
+                    <pic:cNvPr id="1" name=""/>
+                    <pic:cNvPicPr/>
+                  </pic:nvPicPr>
+                  <pic:blipFill>
+                    <a:blip r:embed="rId12"/>
+                    <a:stretch>
+                      <a:fillRect/>
+                    </a:stretch>
+                  </pic:blipFill>
+                  <pic:spPr>
+                    <a:xfrm>
+                      <a:off x="0" y="0"/>
+                      <a:ext cx="5943600" cy="1457325"/>
+                    </a:xfrm>
+                    <a:prstGeom prst="rect">
+                      <a:avLst/>
+                    </a:prstGeom>
+                  </pic:spPr>
+                </pic:pic>
+              </a:graphicData>
+            </a:graphic>
+          </wp:inline>
+        </w:drawing>
+      </w:r>
+    </w:p>
+    <w:p>
+      <w:pPr>
+        <w:rPr>
+          <w:lang w:val="pt-BR"/>
+        </w:rPr>
+      </w:pPr>
+    </w:p>
+    <w:p>
+      <w:pPr>
+        <w:rPr>
+          <w:lang w:val="pt-BR"/>
+        </w:rPr>
+      </w:pPr>
+      <w:r>
+        <w:rPr>
+          <w:lang w:val="pt-BR"/>
+        </w:rPr>
+        <w:t xml:space="preserve">Teste K6 usando </w:t>
+      </w:r>
+      <w:proofErr w:type="spellStart"/>
+      <w:r>
+        <w:rPr>
+          <w:lang w:val="pt-BR"/>
+        </w:rPr>
+        <w:t>url</w:t>
+      </w:r>
+      <w:proofErr w:type="spellEnd"/>
+      <w:r>
+        <w:rPr>
+          <w:lang w:val="pt-BR"/>
+        </w:rPr>
+        <w:t xml:space="preserve"> </w:t>
+      </w:r>
+      <w:r>
+        <w:rPr>
+          <w:lang w:val="pt-BR"/>
+        </w:rPr>
+        <w:t>http://localhost:3000/aplicardesconto/10/5</w:t>
+      </w:r>
+    </w:p>
+    <w:p>
+      <w:pPr>
+        <w:rPr>
+          <w:lang w:val="pt-BR"/>
+        </w:rPr>
+      </w:pPr>
+    </w:p>
+    <w:p>
+      <w:pPr>
+        <w:rPr>
+          <w:lang w:val="pt-BR"/>
+        </w:rPr>
+      </w:pPr>
+      <w:r>
+        <w:rPr>
+          <w:lang w:val="pt-BR"/>
+        </w:rPr>
+        <w:t>Teste básico</w:t>
+      </w:r>
+    </w:p>
+    <w:p>
+      <w:pPr>
+        <w:rPr>
+          <w:lang w:val="pt-BR"/>
+        </w:rPr>
+      </w:pPr>
+      <w:r>
+        <w:rPr>
+          <w:lang w:val="pt-BR"/>
+        </w:rPr>
+        <w:lastRenderedPageBreak/>
+        <w:drawing>
+          <wp:inline distT="0" distB="0" distL="0" distR="0" wp14:anchorId="75F327C3" wp14:editId="69023E90">
+            <wp:extent cx="5943600" cy="5370195"/>
+            <wp:effectExtent l="0" t="0" r="0" b="1905"/>
+            <wp:docPr id="11" name="Picture 11"/>
+            <wp:cNvGraphicFramePr>
+              <a:graphicFrameLocks xmlns:a="http://schemas.openxmlformats.org/drawingml/2006/main" noChangeAspect="1"/>
+            </wp:cNvGraphicFramePr>
+            <a:graphic xmlns:a="http://schemas.openxmlformats.org/drawingml/2006/main">
+              <a:graphicData uri="http://schemas.openxmlformats.org/drawingml/2006/picture">
+                <pic:pic xmlns:pic="http://schemas.openxmlformats.org/drawingml/2006/picture">
+                  <pic:nvPicPr>
+                    <pic:cNvPr id="1" name=""/>
+                    <pic:cNvPicPr/>
+                  </pic:nvPicPr>
+                  <pic:blipFill>
+                    <a:blip r:embed="rId13"/>
+                    <a:stretch>
+                      <a:fillRect/>
+                    </a:stretch>
+                  </pic:blipFill>
+                  <pic:spPr>
+                    <a:xfrm>
+                      <a:off x="0" y="0"/>
+                      <a:ext cx="5943600" cy="5370195"/>
+                    </a:xfrm>
+                    <a:prstGeom prst="rect">
+                      <a:avLst/>
+                    </a:prstGeom>
+                  </pic:spPr>
+                </pic:pic>
+              </a:graphicData>
+            </a:graphic>
+          </wp:inline>
+        </w:drawing>
+      </w:r>
+    </w:p>
+    <w:p>
+      <w:pPr>
+        <w:rPr>
+          <w:lang w:val="pt-BR"/>
+        </w:rPr>
+      </w:pPr>
+    </w:p>
+    <w:p>
+      <w:pPr>
+        <w:rPr>
+          <w:lang w:val="pt-BR"/>
+        </w:rPr>
+      </w:pPr>
+      <w:r>
+        <w:rPr>
+          <w:lang w:val="pt-BR"/>
+        </w:rPr>
+        <w:t xml:space="preserve">Teste de 30s 10 </w:t>
+      </w:r>
+      <w:proofErr w:type="spellStart"/>
+      <w:r>
+        <w:rPr>
+          <w:lang w:val="pt-BR"/>
+        </w:rPr>
+        <w:t>VUs</w:t>
+      </w:r>
+      <w:proofErr w:type="spellEnd"/>
+    </w:p>
+    <w:p>
+      <w:pPr>
+        <w:rPr>
+          <w:lang w:val="pt-BR"/>
+        </w:rPr>
+      </w:pPr>
+      <w:r>
+        <w:rPr>
+          <w:lang w:val="pt-BR"/>
+        </w:rPr>
+        <w:lastRenderedPageBreak/>
+        <w:drawing>
+          <wp:inline distT="0" distB="0" distL="0" distR="0" wp14:anchorId="6DAECA86" wp14:editId="550609B8">
+            <wp:extent cx="5943600" cy="4745990"/>
+            <wp:effectExtent l="0" t="0" r="0" b="0"/>
+            <wp:docPr id="10" name="Picture 10"/>
+            <wp:cNvGraphicFramePr>
+              <a:graphicFrameLocks xmlns:a="http://schemas.openxmlformats.org/drawingml/2006/main" noChangeAspect="1"/>
+            </wp:cNvGraphicFramePr>
+            <a:graphic xmlns:a="http://schemas.openxmlformats.org/drawingml/2006/main">
+              <a:graphicData uri="http://schemas.openxmlformats.org/drawingml/2006/picture">
+                <pic:pic xmlns:pic="http://schemas.openxmlformats.org/drawingml/2006/picture">
+                  <pic:nvPicPr>
+                    <pic:cNvPr id="1" name=""/>
+                    <pic:cNvPicPr/>
+                  </pic:nvPicPr>
+                  <pic:blipFill>
+                    <a:blip r:embed="rId14"/>
+                    <a:stretch>
+                      <a:fillRect/>
+                    </a:stretch>
+                  </pic:blipFill>
+                  <pic:spPr>
+                    <a:xfrm>
+                      <a:off x="0" y="0"/>
+                      <a:ext cx="5943600" cy="4745990"/>
+                    </a:xfrm>
+                    <a:prstGeom prst="rect">
+                      <a:avLst/>
+                    </a:prstGeom>
+                  </pic:spPr>
+                </pic:pic>
+              </a:graphicData>
+            </a:graphic>
+          </wp:inline>
+        </w:drawing>
+      </w:r>
+    </w:p>
+    <w:p>
+      <w:pPr>
+        <w:rPr>
+          <w:lang w:val="pt-BR"/>
+        </w:rPr>
+      </w:pPr>
+    </w:p>
+    <w:p>
+      <w:pPr>
+        <w:rPr>
+          <w:lang w:val="pt-BR"/>
+        </w:rPr>
+      </w:pPr>
+      <w:r>
+        <w:rPr>
+          <w:lang w:val="pt-BR"/>
+        </w:rPr>
+        <w:t xml:space="preserve">Teste com 1000 </w:t>
+      </w:r>
+      <w:proofErr w:type="spellStart"/>
+      <w:r>
+        <w:rPr>
+          <w:lang w:val="pt-BR"/>
+        </w:rPr>
+        <w:t>VUs</w:t>
+      </w:r>
+      <w:proofErr w:type="spellEnd"/>
+      <w:r>
+        <w:rPr>
+          <w:lang w:val="pt-BR"/>
+        </w:rPr>
+        <w:t xml:space="preserve"> e 60 s</w:t>
+      </w:r>
+    </w:p>
+    <w:p>
+      <w:pPr>
+        <w:rPr>
+          <w:lang w:val="pt-BR"/>
+        </w:rPr>
+      </w:pPr>
+    </w:p>
+    <w:p>
+      <w:pPr>
+        <w:rPr>
+          <w:lang w:val="pt-BR"/>
+        </w:rPr>
+      </w:pPr>
+      <w:r>
+        <w:rPr>
+          <w:lang w:val="pt-BR"/>
+        </w:rPr>
+        <w:lastRenderedPageBreak/>
+        <w:drawing>
+          <wp:inline distT="0" distB="0" distL="0" distR="0" wp14:anchorId="479EE0D0" wp14:editId="40A4131C">
+            <wp:extent cx="5943600" cy="5251450"/>
+            <wp:effectExtent l="0" t="0" r="0" b="6350"/>
+            <wp:docPr id="12" name="Picture 12"/>
+            <wp:cNvGraphicFramePr>
+              <a:graphicFrameLocks xmlns:a="http://schemas.openxmlformats.org/drawingml/2006/main" noChangeAspect="1"/>
+            </wp:cNvGraphicFramePr>
+            <a:graphic xmlns:a="http://schemas.openxmlformats.org/drawingml/2006/main">
+              <a:graphicData uri="http://schemas.openxmlformats.org/drawingml/2006/picture">
+                <pic:pic xmlns:pic="http://schemas.openxmlformats.org/drawingml/2006/picture">
+                  <pic:nvPicPr>
+                    <pic:cNvPr id="1" name=""/>
+                    <pic:cNvPicPr/>
+                  </pic:nvPicPr>
+                  <pic:blipFill>
+                    <a:blip r:embed="rId15"/>
+                    <a:stretch>
+                      <a:fillRect/>
+                    </a:stretch>
+                  </pic:blipFill>
+                  <pic:spPr>
+                    <a:xfrm>
+                      <a:off x="0" y="0"/>
+                      <a:ext cx="5943600" cy="5251450"/>
                     </a:xfrm>
                     <a:prstGeom prst="rect">
                       <a:avLst/>
@@ -868,6 +1379,7 @@
   <w:style w:type="character" w:default="1" w:styleId="DefaultParagraphFont">
     <w:name w:val="Default Paragraph Font"/>
     <w:uiPriority w:val="1"/>
+    <w:semiHidden/>
     <w:unhideWhenUsed/>
   </w:style>
   <w:style w:type="table" w:default="1" w:styleId="TableNormal">

</xml_diff>